<commit_message>
Rank Of Hands #120
</commit_message>
<xml_diff>
--- a/resources/RankOfHands.docx
+++ b/resources/RankOfHands.docx
@@ -344,15 +344,7 @@
           </w:tcPr>
           <w:p>
             <w:r>
-              <w:t xml:space="preserve">This hand contains five cards in sequence, </w:t>
-            </w:r>
-            <w:proofErr w:type="gramStart"/>
-            <w:r>
-              <w:t>all of</w:t>
-            </w:r>
-            <w:proofErr w:type="gramEnd"/>
-            <w:r>
-              <w:t xml:space="preserve"> the same suit</w:t>
+              <w:t>This hand contains five cards in sequence, all of the same suit</w:t>
             </w:r>
           </w:p>
         </w:tc>
@@ -709,15 +701,7 @@
           </w:tcPr>
           <w:p>
             <w:r>
-              <w:t xml:space="preserve">This hand contains five cars in sequence, </w:t>
-            </w:r>
-            <w:proofErr w:type="gramStart"/>
-            <w:r>
-              <w:t>all of</w:t>
-            </w:r>
-            <w:proofErr w:type="gramEnd"/>
-            <w:r>
-              <w:t xml:space="preserve"> the same suit</w:t>
+              <w:t>This hand contains five cars in sequence, all of the same suit</w:t>
             </w:r>
           </w:p>
         </w:tc>
@@ -3224,7 +3208,7 @@
           </w:tcPr>
           <w:p>
             <w:r>
-              <w:t>This hand contains two cards of one rank, plus three cards which are not of this rank nor the same.</w:t>
+              <w:t>This hand contains two cards of one rank, plus three cards which are not of this rank nor the same</w:t>
             </w:r>
           </w:p>
         </w:tc>
@@ -3933,15 +3917,7 @@
           </w:tcPr>
           <w:p>
             <w:r>
-              <w:t xml:space="preserve">This hand contains five cards in sequence, </w:t>
-            </w:r>
-            <w:proofErr w:type="gramStart"/>
-            <w:r>
-              <w:t>all of</w:t>
-            </w:r>
-            <w:proofErr w:type="gramEnd"/>
-            <w:r>
-              <w:t xml:space="preserve"> the same suit</w:t>
+              <w:t>This hand contains five cards in sequence, all of the same suit</w:t>
             </w:r>
           </w:p>
         </w:tc>
@@ -4298,15 +4274,7 @@
           </w:tcPr>
           <w:p>
             <w:r>
-              <w:t xml:space="preserve">This hand contains five cars in sequence, </w:t>
-            </w:r>
-            <w:proofErr w:type="gramStart"/>
-            <w:r>
-              <w:t>all of</w:t>
-            </w:r>
-            <w:proofErr w:type="gramEnd"/>
-            <w:r>
-              <w:t xml:space="preserve"> the same suit</w:t>
+              <w:t>This hand contains five cars in sequence, all of the same suit</w:t>
             </w:r>
           </w:p>
         </w:tc>
@@ -6813,7 +6781,7 @@
           </w:tcPr>
           <w:p>
             <w:r>
-              <w:t>This hand contains two cards of one rank, plus three cards which are not of this rank nor the same.</w:t>
+              <w:t>This hand contains two cards of one rank, plus three cards which are not of this rank nor the same</w:t>
             </w:r>
           </w:p>
         </w:tc>

</xml_diff>